<commit_message>
slide and pdf file added
</commit_message>
<xml_diff>
--- a/G008/G008-report.docx
+++ b/G008/G008-report.docx
@@ -6365,7 +6365,7 @@
         <w:spacing w:line="360" w:lineRule="auto"/>
         <w:ind w:firstLineChars="200" w:firstLine="480"/>
         <w:rPr>
-          <w:rFonts w:ascii="Times New Roman" w:hAnsi="Times New Roman" w:hint="eastAsia"/>
+          <w:rFonts w:ascii="Times New Roman" w:hAnsi="Times New Roman"/>
           <w:sz w:val="24"/>
           <w:szCs w:val="24"/>
         </w:rPr>
@@ -6894,15 +6894,7 @@
           <w:sz w:val="24"/>
           <w:szCs w:val="24"/>
         </w:rPr>
-        <w:t>和回溯算法一样，分支限界算法也不能同时考虑最优解和次优解的情况，若没有最优解，分支限界算法也需要</w:t>
-      </w:r>
-      <w:r>
-        <w:rPr>
-          <w:rFonts w:ascii="Times New Roman" w:hAnsi="Times New Roman" w:hint="eastAsia"/>
-          <w:sz w:val="24"/>
-          <w:szCs w:val="24"/>
-        </w:rPr>
-        <w:t>逐步减小</w:t>
+        <w:t>和回溯算法一样，分支限界算法也不能同时考虑最优解和次优解的情况，若没有最优解，分支限界算法也需要逐步减小</w:t>
       </w:r>
       <m:oMath>
         <m:r>
@@ -6920,15 +6912,7 @@
           <w:sz w:val="24"/>
           <w:szCs w:val="24"/>
         </w:rPr>
-        <w:t>的值直到寻找到次优解</w:t>
-      </w:r>
-      <w:r>
-        <w:rPr>
-          <w:rFonts w:ascii="Times New Roman" w:hAnsi="Times New Roman" w:hint="eastAsia"/>
-          <w:sz w:val="24"/>
-          <w:szCs w:val="24"/>
-        </w:rPr>
-        <w:t>。</w:t>
+        <w:t>的值直到寻找到次优解。</w:t>
       </w:r>
     </w:p>
     <w:p>
@@ -9969,7 +9953,7 @@
         <w:spacing w:line="360" w:lineRule="auto"/>
         <w:jc w:val="center"/>
         <w:rPr>
-          <w:rFonts w:ascii="Times New Roman" w:hAnsi="Times New Roman" w:hint="eastAsia"/>
+          <w:rFonts w:ascii="Times New Roman" w:hAnsi="Times New Roman"/>
           <w:sz w:val="21"/>
           <w:szCs w:val="21"/>
         </w:rPr>
@@ -10178,7 +10162,7 @@
         <w:spacing w:line="360" w:lineRule="auto"/>
         <w:jc w:val="center"/>
         <w:rPr>
-          <w:rFonts w:ascii="Times New Roman" w:hAnsi="Times New Roman" w:hint="eastAsia"/>
+          <w:rFonts w:ascii="Times New Roman" w:hAnsi="Times New Roman"/>
           <w:sz w:val="21"/>
           <w:szCs w:val="21"/>
         </w:rPr>
@@ -10499,7 +10483,7 @@
         <w:spacing w:line="360" w:lineRule="auto"/>
         <w:jc w:val="center"/>
         <w:rPr>
-          <w:rFonts w:ascii="Times New Roman" w:hAnsi="Times New Roman" w:hint="eastAsia"/>
+          <w:rFonts w:ascii="Times New Roman" w:hAnsi="Times New Roman"/>
           <w:sz w:val="21"/>
           <w:szCs w:val="21"/>
         </w:rPr>
@@ -10726,7 +10710,7 @@
         <w:spacing w:line="360" w:lineRule="auto"/>
         <w:jc w:val="center"/>
         <w:rPr>
-          <w:rFonts w:ascii="Times New Roman" w:hAnsi="Times New Roman" w:hint="eastAsia"/>
+          <w:rFonts w:ascii="Times New Roman" w:hAnsi="Times New Roman"/>
           <w:sz w:val="21"/>
           <w:szCs w:val="21"/>
         </w:rPr>
@@ -10984,7 +10968,7 @@
         <w:spacing w:line="360" w:lineRule="auto"/>
         <w:jc w:val="center"/>
         <w:rPr>
-          <w:rFonts w:ascii="Times New Roman" w:hAnsi="Times New Roman" w:hint="eastAsia"/>
+          <w:rFonts w:ascii="Times New Roman" w:hAnsi="Times New Roman"/>
           <w:sz w:val="21"/>
           <w:szCs w:val="21"/>
         </w:rPr>
@@ -11478,7 +11462,7 @@
         <w:spacing w:line="360" w:lineRule="auto"/>
         <w:ind w:firstLineChars="200" w:firstLine="480"/>
         <w:rPr>
-          <w:rFonts w:ascii="Times New Roman" w:hAnsi="Times New Roman" w:hint="eastAsia"/>
+          <w:rFonts w:ascii="Times New Roman" w:hAnsi="Times New Roman"/>
           <w:sz w:val="24"/>
           <w:szCs w:val="24"/>
         </w:rPr>
@@ -11567,7 +11551,7 @@
         <w:spacing w:line="360" w:lineRule="auto"/>
         <w:jc w:val="center"/>
         <w:rPr>
-          <w:rFonts w:ascii="Times New Roman" w:hAnsi="Times New Roman" w:hint="eastAsia"/>
+          <w:rFonts w:ascii="Times New Roman" w:hAnsi="Times New Roman"/>
           <w:sz w:val="21"/>
           <w:szCs w:val="21"/>
         </w:rPr>
@@ -11606,15 +11590,7 @@
           <w:sz w:val="21"/>
           <w:szCs w:val="21"/>
         </w:rPr>
-        <w:t>回溯</w:t>
-      </w:r>
-      <w:r>
-        <w:rPr>
-          <w:rFonts w:ascii="Times New Roman" w:hAnsi="Times New Roman" w:hint="eastAsia"/>
-          <w:sz w:val="21"/>
-          <w:szCs w:val="21"/>
-        </w:rPr>
-        <w:t>算法流程图</w:t>
+        <w:t>回溯算法流程图</w:t>
       </w:r>
     </w:p>
     <w:p>
@@ -12055,7 +12031,7 @@
         <w:spacing w:line="360" w:lineRule="auto"/>
         <w:ind w:firstLineChars="200" w:firstLine="480"/>
         <w:rPr>
-          <w:rFonts w:ascii="Times New Roman" w:hAnsi="Times New Roman" w:hint="eastAsia"/>
+          <w:rFonts w:ascii="Times New Roman" w:hAnsi="Times New Roman"/>
           <w:sz w:val="24"/>
           <w:szCs w:val="24"/>
         </w:rPr>
@@ -12144,7 +12120,7 @@
         <w:spacing w:line="360" w:lineRule="auto"/>
         <w:jc w:val="center"/>
         <w:rPr>
-          <w:rFonts w:ascii="Times New Roman" w:hAnsi="Times New Roman" w:hint="eastAsia"/>
+          <w:rFonts w:ascii="Times New Roman" w:hAnsi="Times New Roman"/>
           <w:sz w:val="21"/>
           <w:szCs w:val="21"/>
         </w:rPr>
@@ -12183,15 +12159,7 @@
           <w:sz w:val="21"/>
           <w:szCs w:val="21"/>
         </w:rPr>
-        <w:t>分支限界</w:t>
-      </w:r>
-      <w:r>
-        <w:rPr>
-          <w:rFonts w:ascii="Times New Roman" w:hAnsi="Times New Roman" w:hint="eastAsia"/>
-          <w:sz w:val="21"/>
-          <w:szCs w:val="21"/>
-        </w:rPr>
-        <w:t>算法流程图</w:t>
+        <w:t>分支限界算法流程图</w:t>
       </w:r>
     </w:p>
     <w:p>
@@ -13822,7 +13790,7 @@
         <w:spacing w:line="360" w:lineRule="auto"/>
         <w:jc w:val="center"/>
         <w:rPr>
-          <w:rFonts w:ascii="Times New Roman" w:hAnsi="Times New Roman" w:hint="eastAsia"/>
+          <w:rFonts w:ascii="Times New Roman" w:hAnsi="Times New Roman"/>
           <w:sz w:val="21"/>
           <w:szCs w:val="21"/>
         </w:rPr>
@@ -13938,7 +13906,7 @@
         <w:spacing w:line="360" w:lineRule="auto"/>
         <w:jc w:val="center"/>
         <w:rPr>
-          <w:rFonts w:ascii="Times New Roman" w:hAnsi="Times New Roman" w:hint="eastAsia"/>
+          <w:rFonts w:ascii="Times New Roman" w:hAnsi="Times New Roman"/>
           <w:sz w:val="21"/>
           <w:szCs w:val="21"/>
         </w:rPr>
@@ -13977,15 +13945,7 @@
           <w:sz w:val="21"/>
           <w:szCs w:val="21"/>
         </w:rPr>
-        <w:t>回溯算法</w:t>
-      </w:r>
-      <w:r>
-        <w:rPr>
-          <w:rFonts w:ascii="Times New Roman" w:hAnsi="Times New Roman" w:hint="eastAsia"/>
-          <w:sz w:val="21"/>
-          <w:szCs w:val="21"/>
-        </w:rPr>
-        <w:t>运行结果</w:t>
+        <w:t>回溯算法运行结果</w:t>
       </w:r>
     </w:p>
     <w:p>
@@ -14055,7 +14015,7 @@
         <w:spacing w:line="360" w:lineRule="auto"/>
         <w:jc w:val="center"/>
         <w:rPr>
-          <w:rFonts w:ascii="Times New Roman" w:hAnsi="Times New Roman" w:hint="eastAsia"/>
+          <w:rFonts w:ascii="Times New Roman" w:hAnsi="Times New Roman"/>
           <w:sz w:val="21"/>
           <w:szCs w:val="21"/>
         </w:rPr>
@@ -14094,23 +14054,7 @@
           <w:sz w:val="21"/>
           <w:szCs w:val="21"/>
         </w:rPr>
-        <w:t>分支限界</w:t>
-      </w:r>
-      <w:r>
-        <w:rPr>
-          <w:rFonts w:ascii="Times New Roman" w:hAnsi="Times New Roman" w:hint="eastAsia"/>
-          <w:sz w:val="21"/>
-          <w:szCs w:val="21"/>
-        </w:rPr>
-        <w:t>算法</w:t>
-      </w:r>
-      <w:r>
-        <w:rPr>
-          <w:rFonts w:ascii="Times New Roman" w:hAnsi="Times New Roman" w:hint="eastAsia"/>
-          <w:sz w:val="21"/>
-          <w:szCs w:val="21"/>
-        </w:rPr>
-        <w:t>运行结果</w:t>
+        <w:t>分支限界算法运行结果</w:t>
       </w:r>
     </w:p>
     <w:p>
@@ -15171,7 +15115,7 @@
         <w:spacing w:line="360" w:lineRule="auto"/>
         <w:jc w:val="center"/>
         <w:rPr>
-          <w:rFonts w:ascii="Times New Roman" w:hAnsi="Times New Roman" w:hint="eastAsia"/>
+          <w:rFonts w:ascii="Times New Roman" w:hAnsi="Times New Roman"/>
           <w:sz w:val="21"/>
           <w:szCs w:val="21"/>
         </w:rPr>

</xml_diff>